<commit_message>
Added geometric means bar chart
</commit_message>
<xml_diff>
--- a/DBMpaper.7.9.20_PLedit.docx
+++ b/DBMpaper.7.9.20_PLedit.docx
@@ -5687,7 +5687,7 @@
                     </a:ln>
                     <a:extLst>
                       <a:ext uri="{53640926-AAD7-44d8-BBD7-CCE9431645EC}">
-                        <a14:shadowObscured xmlns:a14="http://schemas.microsoft.com/office/drawing/2010/main" xmlns:w="http://schemas.openxmlformats.org/wordprocessingml/2006/main" xmlns:w10="urn:schemas-microsoft-com:office:word" xmlns:v="urn:schemas-microsoft-com:vml" xmlns:o="urn:schemas-microsoft-com:office:office" xmlns:mv="urn:schemas-microsoft-com:mac:vml" xmlns:mo="http://schemas.microsoft.com/office/mac/office/2008/main" xmlns=""/>
+                        <a14:shadowObscured xmlns="" xmlns:mo="http://schemas.microsoft.com/office/mac/office/2008/main" xmlns:mv="urn:schemas-microsoft-com:mac:vml" xmlns:o="urn:schemas-microsoft-com:office:office" xmlns:v="urn:schemas-microsoft-com:vml" xmlns:w10="urn:schemas-microsoft-com:office:word" xmlns:w="http://schemas.openxmlformats.org/wordprocessingml/2006/main" xmlns:a14="http://schemas.microsoft.com/office/drawing/2010/main"/>
                       </a:ext>
                     </a:extLst>
                   </pic:spPr>
@@ -19859,6 +19859,10 @@
 </file>
 
 <file path=customXml/item1.xml><?xml version="1.0" encoding="utf-8"?>
+<b:Sources xmlns:b="http://schemas.openxmlformats.org/officeDocument/2006/bibliography" xmlns="http://schemas.openxmlformats.org/officeDocument/2006/bibliography" SelectedStyle="\APASixthEditionOfficeOnline.xsl" StyleName="APA" Version="6"/>
+</file>
+
+<file path=customXml/item2.xml><?xml version="1.0" encoding="utf-8"?>
 <ct:contentTypeSchema xmlns:ct="http://schemas.microsoft.com/office/2006/metadata/contentType" xmlns:ma="http://schemas.microsoft.com/office/2006/metadata/properties/metaAttributes" ct:_="" ma:_="" ma:contentTypeName="Document" ma:contentTypeID="0x0101002D829E9E21C81E43886A783C6B01A595" ma:contentTypeVersion="13" ma:contentTypeDescription="Create a new document." ma:contentTypeScope="" ma:versionID="14a8b08ad502a87459a927fef37bbd2c">
   <xsd:schema xmlns:xsd="http://www.w3.org/2001/XMLSchema" xmlns:xs="http://www.w3.org/2001/XMLSchema" xmlns:p="http://schemas.microsoft.com/office/2006/metadata/properties" xmlns:ns3="e6611e23-9fef-4c21-8268-44fa23f36b27" xmlns:ns4="d1f9e45d-37e9-4d34-a177-532fb6fb1ebb" targetNamespace="http://schemas.microsoft.com/office/2006/metadata/properties" ma:root="true" ma:fieldsID="7d7f18e976e2de03c8f862b8d8c11522" ns3:_="" ns4:_="">
     <xsd:import namespace="e6611e23-9fef-4c21-8268-44fa23f36b27"/>
@@ -20081,11 +20085,13 @@
 </ct:contentTypeSchema>
 </file>
 
-<file path=customXml/item2.xml><?xml version="1.0" encoding="utf-8"?>
-<b:Sources xmlns:b="http://schemas.openxmlformats.org/officeDocument/2006/bibliography" xmlns="http://schemas.openxmlformats.org/officeDocument/2006/bibliography" SelectedStyle="\APASixthEditionOfficeOnline.xsl" StyleName="APA" Version="6"/>
+<file path=customXml/item3.xml><?xml version="1.0" encoding="utf-8"?>
+<p:properties xmlns:p="http://schemas.microsoft.com/office/2006/metadata/properties" xmlns:xsi="http://www.w3.org/2001/XMLSchema-instance" xmlns:pc="http://schemas.microsoft.com/office/infopath/2007/PartnerControls">
+  <documentManagement/>
+</p:properties>
 </file>
 
-<file path=customXml/item3.xml><?xml version="1.0" encoding="utf-8"?>
+<file path=customXml/item4.xml><?xml version="1.0" encoding="utf-8"?>
 <?mso-contentType ?>
 <FormTemplates xmlns="http://schemas.microsoft.com/sharepoint/v3/contenttype/forms">
   <Display>DocumentLibraryForm</Display>
@@ -20094,13 +20100,15 @@
 </FormTemplates>
 </file>
 
-<file path=customXml/item4.xml><?xml version="1.0" encoding="utf-8"?>
-<p:properties xmlns:p="http://schemas.microsoft.com/office/2006/metadata/properties" xmlns:xsi="http://www.w3.org/2001/XMLSchema-instance" xmlns:pc="http://schemas.microsoft.com/office/infopath/2007/PartnerControls">
-  <documentManagement/>
-</p:properties>
+<file path=customXml/itemProps1.xml><?xml version="1.0" encoding="utf-8"?>
+<ds:datastoreItem xmlns:ds="http://schemas.openxmlformats.org/officeDocument/2006/customXml" ds:itemID="{094F6FF7-F094-7440-AF77-41CFCE6126B5}">
+  <ds:schemaRefs>
+    <ds:schemaRef ds:uri="http://schemas.openxmlformats.org/officeDocument/2006/bibliography"/>
+  </ds:schemaRefs>
+</ds:datastoreItem>
 </file>
 
-<file path=customXml/itemProps1.xml><?xml version="1.0" encoding="utf-8"?>
+<file path=customXml/itemProps2.xml><?xml version="1.0" encoding="utf-8"?>
 <ds:datastoreItem xmlns:ds="http://schemas.openxmlformats.org/officeDocument/2006/customXml" ds:itemID="{2D36C69B-DC13-4A35-B9FA-0DD133377AC2}">
   <ds:schemaRefs>
     <ds:schemaRef ds:uri="http://schemas.microsoft.com/office/2006/metadata/contentType"/>
@@ -20119,27 +20127,19 @@
 </ds:datastoreItem>
 </file>
 
-<file path=customXml/itemProps2.xml><?xml version="1.0" encoding="utf-8"?>
-<ds:datastoreItem xmlns:ds="http://schemas.openxmlformats.org/officeDocument/2006/customXml" ds:itemID="{094F6FF7-F094-7440-AF77-41CFCE6126B5}">
-  <ds:schemaRefs>
-    <ds:schemaRef ds:uri="http://schemas.openxmlformats.org/officeDocument/2006/bibliography"/>
-  </ds:schemaRefs>
-</ds:datastoreItem>
-</file>
-
 <file path=customXml/itemProps3.xml><?xml version="1.0" encoding="utf-8"?>
-<ds:datastoreItem xmlns:ds="http://schemas.openxmlformats.org/officeDocument/2006/customXml" ds:itemID="{4AE5870B-6254-4B59-9B39-861F225E530C}">
-  <ds:schemaRefs>
-    <ds:schemaRef ds:uri="http://schemas.microsoft.com/sharepoint/v3/contenttype/forms"/>
-  </ds:schemaRefs>
-</ds:datastoreItem>
-</file>
-
-<file path=customXml/itemProps4.xml><?xml version="1.0" encoding="utf-8"?>
 <ds:datastoreItem xmlns:ds="http://schemas.openxmlformats.org/officeDocument/2006/customXml" ds:itemID="{901054BA-FD0B-40C8-9713-FD8AF6C2D5DC}">
   <ds:schemaRefs>
     <ds:schemaRef ds:uri="http://schemas.microsoft.com/office/2006/metadata/properties"/>
     <ds:schemaRef ds:uri="http://schemas.microsoft.com/office/infopath/2007/PartnerControls"/>
   </ds:schemaRefs>
 </ds:datastoreItem>
+</file>
+
+<file path=customXml/itemProps4.xml><?xml version="1.0" encoding="utf-8"?>
+<ds:datastoreItem xmlns:ds="http://schemas.openxmlformats.org/officeDocument/2006/customXml" ds:itemID="{4AE5870B-6254-4B59-9B39-861F225E530C}">
+  <ds:schemaRefs>
+    <ds:schemaRef ds:uri="http://schemas.microsoft.com/sharepoint/v3/contenttype/forms"/>
+  </ds:schemaRefs>
+</ds:datastoreItem>
 </file>
</xml_diff>